<commit_message>
Update Psychology in UI-UX Design - Munteanu Claudia-Maria.docx
</commit_message>
<xml_diff>
--- a/Psychology in UI-UX Design - Munteanu Claudia-Maria.docx
+++ b/Psychology in UI-UX Design - Munteanu Claudia-Maria.docx
@@ -163,16 +163,6 @@
         <w:tab/>
         <w:t>68U35 Information systems (hypertext navigation, interfaces, decision support, etc.)</w:t>
       </w:r>
-    </w:p>
-    <w:p>
-      <w:pPr>
-        <w:ind w:left="360" w:hanging="360"/>
-        <w:jc w:val="both"/>
-        <w:rPr>
-          <w:rFonts w:ascii="Times New Roman" w:hAnsi="Times New Roman" w:cs="Times New Roman"/>
-          <w:lang w:val="ro-RO"/>
-        </w:rPr>
-      </w:pPr>
     </w:p>
     <w:p>
       <w:pPr>
@@ -603,7 +593,6 @@
           <w:szCs w:val="26"/>
           <w:lang w:val="ro-RO"/>
         </w:rPr>
-        <w:lastRenderedPageBreak/>
         <w:t>In ce mod am putea proiecta o interfata luand in considerare personalitatea utilizatorului?</w:t>
       </w:r>
     </w:p>
@@ -632,6 +621,7 @@
           <w:szCs w:val="26"/>
           <w:lang w:val="ro-RO"/>
         </w:rPr>
+        <w:lastRenderedPageBreak/>
         <w:t>Cum putem proiecta interfata unei aplicatii astfel incat sa adere unei categorii de utilizatori cat mari si mai diversa?</w:t>
       </w:r>
     </w:p>
@@ -1455,7 +1445,6 @@
                 <w:szCs w:val="24"/>
                 <w:lang w:val="en-GB"/>
               </w:rPr>
-              <w:lastRenderedPageBreak/>
               <w:t>3</w:t>
             </w:r>
           </w:p>
@@ -1643,6 +1632,7 @@
                 <w:szCs w:val="24"/>
                 <w:lang w:val="en-GB"/>
               </w:rPr>
+              <w:lastRenderedPageBreak/>
               <w:t>5</w:t>
             </w:r>
           </w:p>

</xml_diff>